<commit_message>
Revert "Merge branch 'main' of https://github.com/cotrang20012/DoAnNNLTTT"
This reverts commit f554bd366955cbd0dc47118658796614f922b6ef, reversing
changes made to bb125db960b8b22ebf9cca0446cc9cde1500ac9a.
</commit_message>
<xml_diff>
--- a/DeTaiTieuLuan.docx
+++ b/DeTaiTieuLuan.docx
@@ -20367,40 +20367,74 @@
     </w:p>
     <w:p>
       <w:pPr>
+        <w:tabs>
+          <w:tab w:val="left" w:pos="2410"/>
+          <w:tab w:val="left" w:pos="3969"/>
+          <w:tab w:val="left" w:pos="5387"/>
+        </w:tabs>
         <w:spacing w:before="80" w:after="80"/>
+        <w:ind w:left="270" w:hanging="270"/>
+        <w:jc w:val="center"/>
         <w:rPr>
           <w:rFonts w:eastAsia="Times New Roman"/>
-          <w:b/>
+          <w:szCs w:val="26"/>
+        </w:rPr>
+      </w:pPr>
+      <w:r>
+        <w:rPr>
+          <w:rFonts w:eastAsia="Times New Roman"/>
+          <w:szCs w:val="26"/>
+        </w:rPr>
+        <w:t xml:space="preserve">TP. Hồ Chí Minh, tháng </w:t>
+      </w:r>
+      <w:r>
+        <w:rPr>
+          <w:rFonts w:eastAsia="Times New Roman"/>
+          <w:szCs w:val="26"/>
+        </w:rPr>
+        <w:t>12</w:t>
+      </w:r>
+      <w:r>
+        <w:rPr>
+          <w:rFonts w:eastAsia="Times New Roman"/>
+          <w:szCs w:val="26"/>
+        </w:rPr>
+        <w:t xml:space="preserve"> năm 202</w:t>
+      </w:r>
+      <w:r>
+        <w:rPr>
+          <w:rFonts w:eastAsia="Times New Roman"/>
+          <w:szCs w:val="26"/>
+        </w:rPr>
+        <w:t>1</w:t>
+      </w:r>
+    </w:p>
+    <w:p>
+      <w:pPr>
+        <w:tabs>
+          <w:tab w:val="left" w:pos="2410"/>
+          <w:tab w:val="left" w:pos="3969"/>
+          <w:tab w:val="left" w:pos="5387"/>
+        </w:tabs>
+        <w:spacing w:before="80" w:after="80"/>
+        <w:ind w:left="270" w:hanging="270"/>
+        <w:jc w:val="center"/>
+        <w:rPr>
+          <w:rFonts w:eastAsia="Times New Roman"/>
           <w:szCs w:val="26"/>
         </w:rPr>
       </w:pPr>
     </w:p>
     <w:p>
       <w:pPr>
+        <w:tabs>
+          <w:tab w:val="left" w:pos="2410"/>
+          <w:tab w:val="left" w:pos="3969"/>
+          <w:tab w:val="left" w:pos="5387"/>
+        </w:tabs>
         <w:spacing w:before="80" w:after="80"/>
         <w:rPr>
           <w:rFonts w:eastAsia="Times New Roman"/>
-          <w:b/>
-          <w:szCs w:val="26"/>
-        </w:rPr>
-      </w:pPr>
-    </w:p>
-    <w:p>
-      <w:pPr>
-        <w:spacing w:before="80" w:after="80"/>
-        <w:rPr>
-          <w:rFonts w:eastAsia="Times New Roman"/>
-          <w:b/>
-          <w:szCs w:val="26"/>
-        </w:rPr>
-      </w:pPr>
-    </w:p>
-    <w:p>
-      <w:pPr>
-        <w:spacing w:before="80" w:after="80"/>
-        <w:rPr>
-          <w:rFonts w:eastAsia="Times New Roman"/>
-          <w:b/>
           <w:szCs w:val="26"/>
         </w:rPr>
       </w:pPr>
@@ -20420,34 +20454,22 @@
           <w:szCs w:val="26"/>
         </w:rPr>
       </w:pPr>
-      <w:r>
+    </w:p>
+    <w:p>
+      <w:pPr>
+        <w:tabs>
+          <w:tab w:val="left" w:pos="2410"/>
+          <w:tab w:val="left" w:pos="3969"/>
+          <w:tab w:val="left" w:pos="5387"/>
+        </w:tabs>
+        <w:spacing w:before="80" w:after="80"/>
+        <w:ind w:left="270" w:hanging="270"/>
+        <w:jc w:val="center"/>
         <w:rPr>
           <w:rFonts w:eastAsia="Times New Roman"/>
           <w:szCs w:val="26"/>
         </w:rPr>
-        <w:t xml:space="preserve">TP. Hồ Chí Minh, tháng </w:t>
-      </w:r>
-      <w:r>
-        <w:rPr>
-          <w:rFonts w:eastAsia="Times New Roman"/>
-          <w:szCs w:val="26"/>
-        </w:rPr>
-        <w:t>12</w:t>
-      </w:r>
-      <w:r>
-        <w:rPr>
-          <w:rFonts w:eastAsia="Times New Roman"/>
-          <w:szCs w:val="26"/>
-        </w:rPr>
-        <w:t xml:space="preserve"> năm 202</w:t>
-      </w:r>
-      <w:r>
-        <w:rPr>
-          <w:rFonts w:eastAsia="Times New Roman"/>
-          <w:szCs w:val="26"/>
-        </w:rPr>
-        <w:t>1</w:t>
-      </w:r>
+      </w:pPr>
     </w:p>
     <w:p>
       <w:pPr>
@@ -20496,1284 +20518,11 @@
         </w:numPr>
         <w:jc w:val="center"/>
       </w:pPr>
-      <w:bookmarkStart w:id="1" w:name="_Toc89892548"/>
       <w:r>
         <w:lastRenderedPageBreak/>
         <w:t>MỤC LỤC</w:t>
       </w:r>
-      <w:bookmarkEnd w:id="1"/>
     </w:p>
-    <w:sdt>
-      <w:sdtPr>
-        <w:id w:val="-511147777"/>
-        <w:docPartObj>
-          <w:docPartGallery w:val="Table of Contents"/>
-          <w:docPartUnique/>
-        </w:docPartObj>
-      </w:sdtPr>
-      <w:sdtEndPr>
-        <w:rPr>
-          <w:rFonts w:ascii="Times New Roman" w:eastAsiaTheme="minorHAnsi" w:hAnsi="Times New Roman" w:cs="Times New Roman"/>
-          <w:b/>
-          <w:bCs/>
-          <w:noProof/>
-          <w:color w:val="auto"/>
-          <w:sz w:val="27"/>
-          <w:szCs w:val="28"/>
-        </w:rPr>
-      </w:sdtEndPr>
-      <w:sdtContent>
-        <w:p>
-          <w:pPr>
-            <w:pStyle w:val="TOCHeading"/>
-            <w:rPr>
-              <w:rFonts w:asciiTheme="minorHAnsi" w:eastAsiaTheme="minorEastAsia" w:hAnsiTheme="minorHAnsi" w:cstheme="minorBidi"/>
-              <w:noProof/>
-              <w:sz w:val="22"/>
-              <w:szCs w:val="22"/>
-            </w:rPr>
-          </w:pPr>
-          <w:r>
-            <w:fldChar w:fldCharType="begin"/>
-          </w:r>
-          <w:r>
-            <w:instrText xml:space="preserve"> TOC \o "1-3" \h \z \u </w:instrText>
-          </w:r>
-          <w:r>
-            <w:fldChar w:fldCharType="separate"/>
-          </w:r>
-          <w:hyperlink w:anchor="_Toc89892548" w:history="1"/>
-        </w:p>
-        <w:p>
-          <w:pPr>
-            <w:pStyle w:val="TOC1"/>
-            <w:tabs>
-              <w:tab w:val="left" w:pos="440"/>
-              <w:tab w:val="right" w:leader="dot" w:pos="9395"/>
-            </w:tabs>
-            <w:rPr>
-              <w:rFonts w:asciiTheme="minorHAnsi" w:eastAsiaTheme="minorEastAsia" w:hAnsiTheme="minorHAnsi" w:cstheme="minorBidi"/>
-              <w:noProof/>
-              <w:sz w:val="22"/>
-              <w:szCs w:val="22"/>
-            </w:rPr>
-          </w:pPr>
-          <w:hyperlink w:anchor="_Toc89892549" w:history="1">
-            <w:r>
-              <w:rPr>
-                <w:rStyle w:val="Hyperlink"/>
-                <w:noProof/>
-              </w:rPr>
-              <w:t>1.</w:t>
-            </w:r>
-            <w:r>
-              <w:rPr>
-                <w:rFonts w:asciiTheme="minorHAnsi" w:eastAsiaTheme="minorEastAsia" w:hAnsiTheme="minorHAnsi" w:cstheme="minorBidi"/>
-                <w:noProof/>
-                <w:sz w:val="22"/>
-                <w:szCs w:val="22"/>
-              </w:rPr>
-              <w:tab/>
-            </w:r>
-            <w:r>
-              <w:rPr>
-                <w:rStyle w:val="Hyperlink"/>
-                <w:noProof/>
-              </w:rPr>
-              <w:t>Cơ sở lý thuyết</w:t>
-            </w:r>
-            <w:r>
-              <w:rPr>
-                <w:noProof/>
-                <w:webHidden/>
-              </w:rPr>
-              <w:tab/>
-            </w:r>
-            <w:r>
-              <w:rPr>
-                <w:noProof/>
-                <w:webHidden/>
-              </w:rPr>
-              <w:fldChar w:fldCharType="begin"/>
-            </w:r>
-            <w:r>
-              <w:rPr>
-                <w:noProof/>
-                <w:webHidden/>
-              </w:rPr>
-              <w:instrText xml:space="preserve"> PAGEREF _Toc89892549 \h </w:instrText>
-            </w:r>
-            <w:r>
-              <w:rPr>
-                <w:noProof/>
-                <w:webHidden/>
-              </w:rPr>
-            </w:r>
-            <w:r>
-              <w:rPr>
-                <w:noProof/>
-                <w:webHidden/>
-              </w:rPr>
-              <w:fldChar w:fldCharType="separate"/>
-            </w:r>
-            <w:r>
-              <w:rPr>
-                <w:noProof/>
-                <w:webHidden/>
-              </w:rPr>
-              <w:t>2</w:t>
-            </w:r>
-            <w:r>
-              <w:rPr>
-                <w:noProof/>
-                <w:webHidden/>
-              </w:rPr>
-              <w:fldChar w:fldCharType="end"/>
-            </w:r>
-          </w:hyperlink>
-        </w:p>
-        <w:p>
-          <w:pPr>
-            <w:pStyle w:val="TOC2"/>
-            <w:tabs>
-              <w:tab w:val="left" w:pos="880"/>
-              <w:tab w:val="right" w:leader="dot" w:pos="9395"/>
-            </w:tabs>
-            <w:rPr>
-              <w:rFonts w:asciiTheme="minorHAnsi" w:eastAsiaTheme="minorEastAsia" w:hAnsiTheme="minorHAnsi" w:cstheme="minorBidi"/>
-              <w:noProof/>
-              <w:sz w:val="22"/>
-              <w:szCs w:val="22"/>
-            </w:rPr>
-          </w:pPr>
-          <w:hyperlink w:anchor="_Toc89892550" w:history="1">
-            <w:r>
-              <w:rPr>
-                <w:rStyle w:val="Hyperlink"/>
-                <w:noProof/>
-              </w:rPr>
-              <w:t>1.1</w:t>
-            </w:r>
-            <w:r>
-              <w:rPr>
-                <w:rFonts w:asciiTheme="minorHAnsi" w:eastAsiaTheme="minorEastAsia" w:hAnsiTheme="minorHAnsi" w:cstheme="minorBidi"/>
-                <w:noProof/>
-                <w:sz w:val="22"/>
-                <w:szCs w:val="22"/>
-              </w:rPr>
-              <w:tab/>
-            </w:r>
-            <w:r>
-              <w:rPr>
-                <w:rStyle w:val="Hyperlink"/>
-                <w:noProof/>
-              </w:rPr>
-              <w:t>Lập trình hướng đối tượng.</w:t>
-            </w:r>
-            <w:r>
-              <w:rPr>
-                <w:noProof/>
-                <w:webHidden/>
-              </w:rPr>
-              <w:tab/>
-            </w:r>
-            <w:r>
-              <w:rPr>
-                <w:noProof/>
-                <w:webHidden/>
-              </w:rPr>
-              <w:fldChar w:fldCharType="begin"/>
-            </w:r>
-            <w:r>
-              <w:rPr>
-                <w:noProof/>
-                <w:webHidden/>
-              </w:rPr>
-              <w:instrText xml:space="preserve"> PAGEREF _Toc89892550 \h </w:instrText>
-            </w:r>
-            <w:r>
-              <w:rPr>
-                <w:noProof/>
-                <w:webHidden/>
-              </w:rPr>
-            </w:r>
-            <w:r>
-              <w:rPr>
-                <w:noProof/>
-                <w:webHidden/>
-              </w:rPr>
-              <w:fldChar w:fldCharType="separate"/>
-            </w:r>
-            <w:r>
-              <w:rPr>
-                <w:noProof/>
-                <w:webHidden/>
-              </w:rPr>
-              <w:t>2</w:t>
-            </w:r>
-            <w:r>
-              <w:rPr>
-                <w:noProof/>
-                <w:webHidden/>
-              </w:rPr>
-              <w:fldChar w:fldCharType="end"/>
-            </w:r>
-          </w:hyperlink>
-        </w:p>
-        <w:p>
-          <w:pPr>
-            <w:pStyle w:val="TOC2"/>
-            <w:tabs>
-              <w:tab w:val="left" w:pos="880"/>
-              <w:tab w:val="right" w:leader="dot" w:pos="9395"/>
-            </w:tabs>
-            <w:rPr>
-              <w:rFonts w:asciiTheme="minorHAnsi" w:eastAsiaTheme="minorEastAsia" w:hAnsiTheme="minorHAnsi" w:cstheme="minorBidi"/>
-              <w:noProof/>
-              <w:sz w:val="22"/>
-              <w:szCs w:val="22"/>
-            </w:rPr>
-          </w:pPr>
-          <w:hyperlink w:anchor="_Toc89892551" w:history="1">
-            <w:r>
-              <w:rPr>
-                <w:rStyle w:val="Hyperlink"/>
-                <w:noProof/>
-              </w:rPr>
-              <w:t>1.2</w:t>
-            </w:r>
-            <w:r>
-              <w:rPr>
-                <w:rFonts w:asciiTheme="minorHAnsi" w:eastAsiaTheme="minorEastAsia" w:hAnsiTheme="minorHAnsi" w:cstheme="minorBidi"/>
-                <w:noProof/>
-                <w:sz w:val="22"/>
-                <w:szCs w:val="22"/>
-              </w:rPr>
-              <w:tab/>
-            </w:r>
-            <w:r>
-              <w:rPr>
-                <w:rStyle w:val="Hyperlink"/>
-                <w:noProof/>
-              </w:rPr>
-              <w:t>Kết nối cơ sở dữ liệu với JDBC</w:t>
-            </w:r>
-            <w:r>
-              <w:rPr>
-                <w:noProof/>
-                <w:webHidden/>
-              </w:rPr>
-              <w:tab/>
-            </w:r>
-            <w:r>
-              <w:rPr>
-                <w:noProof/>
-                <w:webHidden/>
-              </w:rPr>
-              <w:fldChar w:fldCharType="begin"/>
-            </w:r>
-            <w:r>
-              <w:rPr>
-                <w:noProof/>
-                <w:webHidden/>
-              </w:rPr>
-              <w:instrText xml:space="preserve"> PAGEREF _Toc89892551 \h </w:instrText>
-            </w:r>
-            <w:r>
-              <w:rPr>
-                <w:noProof/>
-                <w:webHidden/>
-              </w:rPr>
-            </w:r>
-            <w:r>
-              <w:rPr>
-                <w:noProof/>
-                <w:webHidden/>
-              </w:rPr>
-              <w:fldChar w:fldCharType="separate"/>
-            </w:r>
-            <w:r>
-              <w:rPr>
-                <w:noProof/>
-                <w:webHidden/>
-              </w:rPr>
-              <w:t>4</w:t>
-            </w:r>
-            <w:r>
-              <w:rPr>
-                <w:noProof/>
-                <w:webHidden/>
-              </w:rPr>
-              <w:fldChar w:fldCharType="end"/>
-            </w:r>
-          </w:hyperlink>
-        </w:p>
-        <w:p>
-          <w:pPr>
-            <w:pStyle w:val="TOC2"/>
-            <w:tabs>
-              <w:tab w:val="left" w:pos="880"/>
-              <w:tab w:val="right" w:leader="dot" w:pos="9395"/>
-            </w:tabs>
-            <w:rPr>
-              <w:rFonts w:asciiTheme="minorHAnsi" w:eastAsiaTheme="minorEastAsia" w:hAnsiTheme="minorHAnsi" w:cstheme="minorBidi"/>
-              <w:noProof/>
-              <w:sz w:val="22"/>
-              <w:szCs w:val="22"/>
-            </w:rPr>
-          </w:pPr>
-          <w:hyperlink w:anchor="_Toc89892552" w:history="1">
-            <w:r>
-              <w:rPr>
-                <w:rStyle w:val="Hyperlink"/>
-                <w:noProof/>
-              </w:rPr>
-              <w:t>1.3</w:t>
-            </w:r>
-            <w:r>
-              <w:rPr>
-                <w:rFonts w:asciiTheme="minorHAnsi" w:eastAsiaTheme="minorEastAsia" w:hAnsiTheme="minorHAnsi" w:cstheme="minorBidi"/>
-                <w:noProof/>
-                <w:sz w:val="22"/>
-                <w:szCs w:val="22"/>
-              </w:rPr>
-              <w:tab/>
-            </w:r>
-            <w:r>
-              <w:rPr>
-                <w:rStyle w:val="Hyperlink"/>
-                <w:noProof/>
-              </w:rPr>
-              <w:t>Java Swing</w:t>
-            </w:r>
-            <w:r>
-              <w:rPr>
-                <w:noProof/>
-                <w:webHidden/>
-              </w:rPr>
-              <w:tab/>
-            </w:r>
-            <w:r>
-              <w:rPr>
-                <w:noProof/>
-                <w:webHidden/>
-              </w:rPr>
-              <w:fldChar w:fldCharType="begin"/>
-            </w:r>
-            <w:r>
-              <w:rPr>
-                <w:noProof/>
-                <w:webHidden/>
-              </w:rPr>
-              <w:instrText xml:space="preserve"> PAGEREF _Toc89892552 \h </w:instrText>
-            </w:r>
-            <w:r>
-              <w:rPr>
-                <w:noProof/>
-                <w:webHidden/>
-              </w:rPr>
-            </w:r>
-            <w:r>
-              <w:rPr>
-                <w:noProof/>
-                <w:webHidden/>
-              </w:rPr>
-              <w:fldChar w:fldCharType="separate"/>
-            </w:r>
-            <w:r>
-              <w:rPr>
-                <w:noProof/>
-                <w:webHidden/>
-              </w:rPr>
-              <w:t>6</w:t>
-            </w:r>
-            <w:r>
-              <w:rPr>
-                <w:noProof/>
-                <w:webHidden/>
-              </w:rPr>
-              <w:fldChar w:fldCharType="end"/>
-            </w:r>
-          </w:hyperlink>
-        </w:p>
-        <w:p>
-          <w:pPr>
-            <w:pStyle w:val="TOC1"/>
-            <w:tabs>
-              <w:tab w:val="left" w:pos="440"/>
-              <w:tab w:val="right" w:leader="dot" w:pos="9395"/>
-            </w:tabs>
-            <w:rPr>
-              <w:rFonts w:asciiTheme="minorHAnsi" w:eastAsiaTheme="minorEastAsia" w:hAnsiTheme="minorHAnsi" w:cstheme="minorBidi"/>
-              <w:noProof/>
-              <w:sz w:val="22"/>
-              <w:szCs w:val="22"/>
-            </w:rPr>
-          </w:pPr>
-          <w:hyperlink w:anchor="_Toc89892553" w:history="1">
-            <w:r>
-              <w:rPr>
-                <w:rStyle w:val="Hyperlink"/>
-                <w:noProof/>
-              </w:rPr>
-              <w:t>2.</w:t>
-            </w:r>
-            <w:r>
-              <w:rPr>
-                <w:rFonts w:asciiTheme="minorHAnsi" w:eastAsiaTheme="minorEastAsia" w:hAnsiTheme="minorHAnsi" w:cstheme="minorBidi"/>
-                <w:noProof/>
-                <w:sz w:val="22"/>
-                <w:szCs w:val="22"/>
-              </w:rPr>
-              <w:tab/>
-            </w:r>
-            <w:r>
-              <w:rPr>
-                <w:rStyle w:val="Hyperlink"/>
-                <w:noProof/>
-              </w:rPr>
-              <w:t>Giới thiệu hệ thống</w:t>
-            </w:r>
-            <w:r>
-              <w:rPr>
-                <w:noProof/>
-                <w:webHidden/>
-              </w:rPr>
-              <w:tab/>
-            </w:r>
-            <w:r>
-              <w:rPr>
-                <w:noProof/>
-                <w:webHidden/>
-              </w:rPr>
-              <w:fldChar w:fldCharType="begin"/>
-            </w:r>
-            <w:r>
-              <w:rPr>
-                <w:noProof/>
-                <w:webHidden/>
-              </w:rPr>
-              <w:instrText xml:space="preserve"> PAGEREF _Toc89892553 \h </w:instrText>
-            </w:r>
-            <w:r>
-              <w:rPr>
-                <w:noProof/>
-                <w:webHidden/>
-              </w:rPr>
-            </w:r>
-            <w:r>
-              <w:rPr>
-                <w:noProof/>
-                <w:webHidden/>
-              </w:rPr>
-              <w:fldChar w:fldCharType="separate"/>
-            </w:r>
-            <w:r>
-              <w:rPr>
-                <w:noProof/>
-                <w:webHidden/>
-              </w:rPr>
-              <w:t>10</w:t>
-            </w:r>
-            <w:r>
-              <w:rPr>
-                <w:noProof/>
-                <w:webHidden/>
-              </w:rPr>
-              <w:fldChar w:fldCharType="end"/>
-            </w:r>
-          </w:hyperlink>
-        </w:p>
-        <w:p>
-          <w:pPr>
-            <w:pStyle w:val="TOC2"/>
-            <w:tabs>
-              <w:tab w:val="left" w:pos="880"/>
-              <w:tab w:val="right" w:leader="dot" w:pos="9395"/>
-            </w:tabs>
-            <w:rPr>
-              <w:rFonts w:asciiTheme="minorHAnsi" w:eastAsiaTheme="minorEastAsia" w:hAnsiTheme="minorHAnsi" w:cstheme="minorBidi"/>
-              <w:noProof/>
-              <w:sz w:val="22"/>
-              <w:szCs w:val="22"/>
-            </w:rPr>
-          </w:pPr>
-          <w:hyperlink w:anchor="_Toc89892554" w:history="1">
-            <w:r>
-              <w:rPr>
-                <w:rStyle w:val="Hyperlink"/>
-                <w:noProof/>
-              </w:rPr>
-              <w:t>2.1</w:t>
-            </w:r>
-            <w:r>
-              <w:rPr>
-                <w:rFonts w:asciiTheme="minorHAnsi" w:eastAsiaTheme="minorEastAsia" w:hAnsiTheme="minorHAnsi" w:cstheme="minorBidi"/>
-                <w:noProof/>
-                <w:sz w:val="22"/>
-                <w:szCs w:val="22"/>
-              </w:rPr>
-              <w:tab/>
-            </w:r>
-            <w:r>
-              <w:rPr>
-                <w:rStyle w:val="Hyperlink"/>
-                <w:noProof/>
-              </w:rPr>
-              <w:t>Thiết kế đối tượng và chức năng:</w:t>
-            </w:r>
-            <w:r>
-              <w:rPr>
-                <w:noProof/>
-                <w:webHidden/>
-              </w:rPr>
-              <w:tab/>
-            </w:r>
-            <w:r>
-              <w:rPr>
-                <w:noProof/>
-                <w:webHidden/>
-              </w:rPr>
-              <w:fldChar w:fldCharType="begin"/>
-            </w:r>
-            <w:r>
-              <w:rPr>
-                <w:noProof/>
-                <w:webHidden/>
-              </w:rPr>
-              <w:instrText xml:space="preserve"> PAGEREF _Toc89892554 \h </w:instrText>
-            </w:r>
-            <w:r>
-              <w:rPr>
-                <w:noProof/>
-                <w:webHidden/>
-              </w:rPr>
-            </w:r>
-            <w:r>
-              <w:rPr>
-                <w:noProof/>
-                <w:webHidden/>
-              </w:rPr>
-              <w:fldChar w:fldCharType="separate"/>
-            </w:r>
-            <w:r>
-              <w:rPr>
-                <w:noProof/>
-                <w:webHidden/>
-              </w:rPr>
-              <w:t>10</w:t>
-            </w:r>
-            <w:r>
-              <w:rPr>
-                <w:noProof/>
-                <w:webHidden/>
-              </w:rPr>
-              <w:fldChar w:fldCharType="end"/>
-            </w:r>
-          </w:hyperlink>
-        </w:p>
-        <w:p>
-          <w:pPr>
-            <w:pStyle w:val="TOC2"/>
-            <w:tabs>
-              <w:tab w:val="left" w:pos="880"/>
-              <w:tab w:val="right" w:leader="dot" w:pos="9395"/>
-            </w:tabs>
-            <w:rPr>
-              <w:rFonts w:asciiTheme="minorHAnsi" w:eastAsiaTheme="minorEastAsia" w:hAnsiTheme="minorHAnsi" w:cstheme="minorBidi"/>
-              <w:noProof/>
-              <w:sz w:val="22"/>
-              <w:szCs w:val="22"/>
-            </w:rPr>
-          </w:pPr>
-          <w:hyperlink w:anchor="_Toc89892555" w:history="1">
-            <w:r>
-              <w:rPr>
-                <w:rStyle w:val="Hyperlink"/>
-                <w:noProof/>
-              </w:rPr>
-              <w:t>2.2</w:t>
-            </w:r>
-            <w:r>
-              <w:rPr>
-                <w:rFonts w:asciiTheme="minorHAnsi" w:eastAsiaTheme="minorEastAsia" w:hAnsiTheme="minorHAnsi" w:cstheme="minorBidi"/>
-                <w:noProof/>
-                <w:sz w:val="22"/>
-                <w:szCs w:val="22"/>
-              </w:rPr>
-              <w:tab/>
-            </w:r>
-            <w:r>
-              <w:rPr>
-                <w:rStyle w:val="Hyperlink"/>
-                <w:noProof/>
-              </w:rPr>
-              <w:t>Chức năng theo đối tượng</w:t>
-            </w:r>
-            <w:r>
-              <w:rPr>
-                <w:noProof/>
-                <w:webHidden/>
-              </w:rPr>
-              <w:tab/>
-            </w:r>
-            <w:r>
-              <w:rPr>
-                <w:noProof/>
-                <w:webHidden/>
-              </w:rPr>
-              <w:fldChar w:fldCharType="begin"/>
-            </w:r>
-            <w:r>
-              <w:rPr>
-                <w:noProof/>
-                <w:webHidden/>
-              </w:rPr>
-              <w:instrText xml:space="preserve"> PAGEREF _Toc89892555 \h </w:instrText>
-            </w:r>
-            <w:r>
-              <w:rPr>
-                <w:noProof/>
-                <w:webHidden/>
-              </w:rPr>
-            </w:r>
-            <w:r>
-              <w:rPr>
-                <w:noProof/>
-                <w:webHidden/>
-              </w:rPr>
-              <w:fldChar w:fldCharType="separate"/>
-            </w:r>
-            <w:r>
-              <w:rPr>
-                <w:noProof/>
-                <w:webHidden/>
-              </w:rPr>
-              <w:t>11</w:t>
-            </w:r>
-            <w:r>
-              <w:rPr>
-                <w:noProof/>
-                <w:webHidden/>
-              </w:rPr>
-              <w:fldChar w:fldCharType="end"/>
-            </w:r>
-          </w:hyperlink>
-        </w:p>
-        <w:p>
-          <w:pPr>
-            <w:pStyle w:val="TOC2"/>
-            <w:tabs>
-              <w:tab w:val="left" w:pos="880"/>
-              <w:tab w:val="right" w:leader="dot" w:pos="9395"/>
-            </w:tabs>
-            <w:rPr>
-              <w:rFonts w:asciiTheme="minorHAnsi" w:eastAsiaTheme="minorEastAsia" w:hAnsiTheme="minorHAnsi" w:cstheme="minorBidi"/>
-              <w:noProof/>
-              <w:sz w:val="22"/>
-              <w:szCs w:val="22"/>
-            </w:rPr>
-          </w:pPr>
-          <w:hyperlink w:anchor="_Toc89892556" w:history="1">
-            <w:r>
-              <w:rPr>
-                <w:rStyle w:val="Hyperlink"/>
-                <w:noProof/>
-              </w:rPr>
-              <w:t>2.3</w:t>
-            </w:r>
-            <w:r>
-              <w:rPr>
-                <w:rFonts w:asciiTheme="minorHAnsi" w:eastAsiaTheme="minorEastAsia" w:hAnsiTheme="minorHAnsi" w:cstheme="minorBidi"/>
-                <w:noProof/>
-                <w:sz w:val="22"/>
-                <w:szCs w:val="22"/>
-              </w:rPr>
-              <w:tab/>
-            </w:r>
-            <w:r>
-              <w:rPr>
-                <w:rStyle w:val="Hyperlink"/>
-                <w:noProof/>
-              </w:rPr>
-              <w:t>Miêu tả chi tiết chức năng</w:t>
-            </w:r>
-            <w:r>
-              <w:rPr>
-                <w:noProof/>
-                <w:webHidden/>
-              </w:rPr>
-              <w:tab/>
-            </w:r>
-            <w:r>
-              <w:rPr>
-                <w:noProof/>
-                <w:webHidden/>
-              </w:rPr>
-              <w:fldChar w:fldCharType="begin"/>
-            </w:r>
-            <w:r>
-              <w:rPr>
-                <w:noProof/>
-                <w:webHidden/>
-              </w:rPr>
-              <w:instrText xml:space="preserve"> PAGEREF _Toc89892556 \h </w:instrText>
-            </w:r>
-            <w:r>
-              <w:rPr>
-                <w:noProof/>
-                <w:webHidden/>
-              </w:rPr>
-            </w:r>
-            <w:r>
-              <w:rPr>
-                <w:noProof/>
-                <w:webHidden/>
-              </w:rPr>
-              <w:fldChar w:fldCharType="separate"/>
-            </w:r>
-            <w:r>
-              <w:rPr>
-                <w:noProof/>
-                <w:webHidden/>
-              </w:rPr>
-              <w:t>12</w:t>
-            </w:r>
-            <w:r>
-              <w:rPr>
-                <w:noProof/>
-                <w:webHidden/>
-              </w:rPr>
-              <w:fldChar w:fldCharType="end"/>
-            </w:r>
-          </w:hyperlink>
-        </w:p>
-        <w:p>
-          <w:pPr>
-            <w:pStyle w:val="TOC1"/>
-            <w:tabs>
-              <w:tab w:val="left" w:pos="440"/>
-              <w:tab w:val="right" w:leader="dot" w:pos="9395"/>
-            </w:tabs>
-            <w:rPr>
-              <w:rFonts w:asciiTheme="minorHAnsi" w:eastAsiaTheme="minorEastAsia" w:hAnsiTheme="minorHAnsi" w:cstheme="minorBidi"/>
-              <w:noProof/>
-              <w:sz w:val="22"/>
-              <w:szCs w:val="22"/>
-            </w:rPr>
-          </w:pPr>
-          <w:hyperlink w:anchor="_Toc89892557" w:history="1">
-            <w:r>
-              <w:rPr>
-                <w:rStyle w:val="Hyperlink"/>
-                <w:noProof/>
-              </w:rPr>
-              <w:t>3.</w:t>
-            </w:r>
-            <w:r>
-              <w:rPr>
-                <w:rFonts w:asciiTheme="minorHAnsi" w:eastAsiaTheme="minorEastAsia" w:hAnsiTheme="minorHAnsi" w:cstheme="minorBidi"/>
-                <w:noProof/>
-                <w:sz w:val="22"/>
-                <w:szCs w:val="22"/>
-              </w:rPr>
-              <w:tab/>
-            </w:r>
-            <w:r>
-              <w:rPr>
-                <w:rStyle w:val="Hyperlink"/>
-                <w:noProof/>
-              </w:rPr>
-              <w:t>Thiết kế cơ sở dữ liệu</w:t>
-            </w:r>
-            <w:r>
-              <w:rPr>
-                <w:noProof/>
-                <w:webHidden/>
-              </w:rPr>
-              <w:tab/>
-            </w:r>
-            <w:r>
-              <w:rPr>
-                <w:noProof/>
-                <w:webHidden/>
-              </w:rPr>
-              <w:fldChar w:fldCharType="begin"/>
-            </w:r>
-            <w:r>
-              <w:rPr>
-                <w:noProof/>
-                <w:webHidden/>
-              </w:rPr>
-              <w:instrText xml:space="preserve"> PAGEREF _Toc89892557 \h </w:instrText>
-            </w:r>
-            <w:r>
-              <w:rPr>
-                <w:noProof/>
-                <w:webHidden/>
-              </w:rPr>
-            </w:r>
-            <w:r>
-              <w:rPr>
-                <w:noProof/>
-                <w:webHidden/>
-              </w:rPr>
-              <w:fldChar w:fldCharType="separate"/>
-            </w:r>
-            <w:r>
-              <w:rPr>
-                <w:noProof/>
-                <w:webHidden/>
-              </w:rPr>
-              <w:t>14</w:t>
-            </w:r>
-            <w:r>
-              <w:rPr>
-                <w:noProof/>
-                <w:webHidden/>
-              </w:rPr>
-              <w:fldChar w:fldCharType="end"/>
-            </w:r>
-          </w:hyperlink>
-        </w:p>
-        <w:p>
-          <w:pPr>
-            <w:pStyle w:val="TOC2"/>
-            <w:tabs>
-              <w:tab w:val="left" w:pos="880"/>
-              <w:tab w:val="right" w:leader="dot" w:pos="9395"/>
-            </w:tabs>
-            <w:rPr>
-              <w:rFonts w:asciiTheme="minorHAnsi" w:eastAsiaTheme="minorEastAsia" w:hAnsiTheme="minorHAnsi" w:cstheme="minorBidi"/>
-              <w:noProof/>
-              <w:sz w:val="22"/>
-              <w:szCs w:val="22"/>
-            </w:rPr>
-          </w:pPr>
-          <w:hyperlink w:anchor="_Toc89892558" w:history="1">
-            <w:r>
-              <w:rPr>
-                <w:rStyle w:val="Hyperlink"/>
-                <w:noProof/>
-              </w:rPr>
-              <w:t>3.1</w:t>
-            </w:r>
-            <w:r>
-              <w:rPr>
-                <w:rFonts w:asciiTheme="minorHAnsi" w:eastAsiaTheme="minorEastAsia" w:hAnsiTheme="minorHAnsi" w:cstheme="minorBidi"/>
-                <w:noProof/>
-                <w:sz w:val="22"/>
-                <w:szCs w:val="22"/>
-              </w:rPr>
-              <w:tab/>
-            </w:r>
-            <w:r>
-              <w:rPr>
-                <w:rStyle w:val="Hyperlink"/>
-                <w:noProof/>
-              </w:rPr>
-              <w:t>Sơ đồ chức năng</w:t>
-            </w:r>
-            <w:r>
-              <w:rPr>
-                <w:noProof/>
-                <w:webHidden/>
-              </w:rPr>
-              <w:tab/>
-            </w:r>
-            <w:r>
-              <w:rPr>
-                <w:noProof/>
-                <w:webHidden/>
-              </w:rPr>
-              <w:fldChar w:fldCharType="begin"/>
-            </w:r>
-            <w:r>
-              <w:rPr>
-                <w:noProof/>
-                <w:webHidden/>
-              </w:rPr>
-              <w:instrText xml:space="preserve"> PAGEREF _Toc89892558 \h </w:instrText>
-            </w:r>
-            <w:r>
-              <w:rPr>
-                <w:noProof/>
-                <w:webHidden/>
-              </w:rPr>
-            </w:r>
-            <w:r>
-              <w:rPr>
-                <w:noProof/>
-                <w:webHidden/>
-              </w:rPr>
-              <w:fldChar w:fldCharType="separate"/>
-            </w:r>
-            <w:r>
-              <w:rPr>
-                <w:noProof/>
-                <w:webHidden/>
-              </w:rPr>
-              <w:t>14</w:t>
-            </w:r>
-            <w:r>
-              <w:rPr>
-                <w:noProof/>
-                <w:webHidden/>
-              </w:rPr>
-              <w:fldChar w:fldCharType="end"/>
-            </w:r>
-          </w:hyperlink>
-        </w:p>
-        <w:p>
-          <w:pPr>
-            <w:pStyle w:val="TOC2"/>
-            <w:tabs>
-              <w:tab w:val="left" w:pos="880"/>
-              <w:tab w:val="right" w:leader="dot" w:pos="9395"/>
-            </w:tabs>
-            <w:rPr>
-              <w:rFonts w:asciiTheme="minorHAnsi" w:eastAsiaTheme="minorEastAsia" w:hAnsiTheme="minorHAnsi" w:cstheme="minorBidi"/>
-              <w:noProof/>
-              <w:sz w:val="22"/>
-              <w:szCs w:val="22"/>
-            </w:rPr>
-          </w:pPr>
-          <w:hyperlink w:anchor="_Toc89892559" w:history="1">
-            <w:r>
-              <w:rPr>
-                <w:rStyle w:val="Hyperlink"/>
-                <w:noProof/>
-              </w:rPr>
-              <w:t>3.2</w:t>
-            </w:r>
-            <w:r>
-              <w:rPr>
-                <w:rFonts w:asciiTheme="minorHAnsi" w:eastAsiaTheme="minorEastAsia" w:hAnsiTheme="minorHAnsi" w:cstheme="minorBidi"/>
-                <w:noProof/>
-                <w:sz w:val="22"/>
-                <w:szCs w:val="22"/>
-              </w:rPr>
-              <w:tab/>
-            </w:r>
-            <w:r>
-              <w:rPr>
-                <w:rStyle w:val="Hyperlink"/>
-                <w:noProof/>
-              </w:rPr>
-              <w:t>Sơ đồ lớp</w:t>
-            </w:r>
-            <w:r>
-              <w:rPr>
-                <w:noProof/>
-                <w:webHidden/>
-              </w:rPr>
-              <w:tab/>
-            </w:r>
-            <w:r>
-              <w:rPr>
-                <w:noProof/>
-                <w:webHidden/>
-              </w:rPr>
-              <w:fldChar w:fldCharType="begin"/>
-            </w:r>
-            <w:r>
-              <w:rPr>
-                <w:noProof/>
-                <w:webHidden/>
-              </w:rPr>
-              <w:instrText xml:space="preserve"> PAGEREF _Toc89892559 \h </w:instrText>
-            </w:r>
-            <w:r>
-              <w:rPr>
-                <w:noProof/>
-                <w:webHidden/>
-              </w:rPr>
-            </w:r>
-            <w:r>
-              <w:rPr>
-                <w:noProof/>
-                <w:webHidden/>
-              </w:rPr>
-              <w:fldChar w:fldCharType="separate"/>
-            </w:r>
-            <w:r>
-              <w:rPr>
-                <w:noProof/>
-                <w:webHidden/>
-              </w:rPr>
-              <w:t>15</w:t>
-            </w:r>
-            <w:r>
-              <w:rPr>
-                <w:noProof/>
-                <w:webHidden/>
-              </w:rPr>
-              <w:fldChar w:fldCharType="end"/>
-            </w:r>
-          </w:hyperlink>
-        </w:p>
-        <w:p>
-          <w:pPr>
-            <w:pStyle w:val="TOC2"/>
-            <w:tabs>
-              <w:tab w:val="left" w:pos="880"/>
-              <w:tab w:val="right" w:leader="dot" w:pos="9395"/>
-            </w:tabs>
-            <w:rPr>
-              <w:rFonts w:asciiTheme="minorHAnsi" w:eastAsiaTheme="minorEastAsia" w:hAnsiTheme="minorHAnsi" w:cstheme="minorBidi"/>
-              <w:noProof/>
-              <w:sz w:val="22"/>
-              <w:szCs w:val="22"/>
-            </w:rPr>
-          </w:pPr>
-          <w:hyperlink w:anchor="_Toc89892560" w:history="1">
-            <w:r>
-              <w:rPr>
-                <w:rStyle w:val="Hyperlink"/>
-                <w:noProof/>
-              </w:rPr>
-              <w:t>3.3</w:t>
-            </w:r>
-            <w:r>
-              <w:rPr>
-                <w:rFonts w:asciiTheme="minorHAnsi" w:eastAsiaTheme="minorEastAsia" w:hAnsiTheme="minorHAnsi" w:cstheme="minorBidi"/>
-                <w:noProof/>
-                <w:sz w:val="22"/>
-                <w:szCs w:val="22"/>
-              </w:rPr>
-              <w:tab/>
-            </w:r>
-            <w:r>
-              <w:rPr>
-                <w:rStyle w:val="Hyperlink"/>
-                <w:noProof/>
-              </w:rPr>
-              <w:t>Thiết kế cơ sở dữ liệu</w:t>
-            </w:r>
-            <w:r>
-              <w:rPr>
-                <w:noProof/>
-                <w:webHidden/>
-              </w:rPr>
-              <w:tab/>
-            </w:r>
-            <w:r>
-              <w:rPr>
-                <w:noProof/>
-                <w:webHidden/>
-              </w:rPr>
-              <w:fldChar w:fldCharType="begin"/>
-            </w:r>
-            <w:r>
-              <w:rPr>
-                <w:noProof/>
-                <w:webHidden/>
-              </w:rPr>
-              <w:instrText xml:space="preserve"> PAGEREF _Toc89892560 \h </w:instrText>
-            </w:r>
-            <w:r>
-              <w:rPr>
-                <w:noProof/>
-                <w:webHidden/>
-              </w:rPr>
-            </w:r>
-            <w:r>
-              <w:rPr>
-                <w:noProof/>
-                <w:webHidden/>
-              </w:rPr>
-              <w:fldChar w:fldCharType="separate"/>
-            </w:r>
-            <w:r>
-              <w:rPr>
-                <w:noProof/>
-                <w:webHidden/>
-              </w:rPr>
-              <w:t>16</w:t>
-            </w:r>
-            <w:r>
-              <w:rPr>
-                <w:noProof/>
-                <w:webHidden/>
-              </w:rPr>
-              <w:fldChar w:fldCharType="end"/>
-            </w:r>
-          </w:hyperlink>
-        </w:p>
-        <w:p>
-          <w:pPr>
-            <w:pStyle w:val="TOC1"/>
-            <w:tabs>
-              <w:tab w:val="left" w:pos="440"/>
-              <w:tab w:val="right" w:leader="dot" w:pos="9395"/>
-            </w:tabs>
-            <w:rPr>
-              <w:rFonts w:asciiTheme="minorHAnsi" w:eastAsiaTheme="minorEastAsia" w:hAnsiTheme="minorHAnsi" w:cstheme="minorBidi"/>
-              <w:noProof/>
-              <w:sz w:val="22"/>
-              <w:szCs w:val="22"/>
-            </w:rPr>
-          </w:pPr>
-          <w:hyperlink w:anchor="_Toc89892561" w:history="1">
-            <w:r>
-              <w:rPr>
-                <w:rStyle w:val="Hyperlink"/>
-                <w:noProof/>
-              </w:rPr>
-              <w:t>4.</w:t>
-            </w:r>
-            <w:r>
-              <w:rPr>
-                <w:rFonts w:asciiTheme="minorHAnsi" w:eastAsiaTheme="minorEastAsia" w:hAnsiTheme="minorHAnsi" w:cstheme="minorBidi"/>
-                <w:noProof/>
-                <w:sz w:val="22"/>
-                <w:szCs w:val="22"/>
-              </w:rPr>
-              <w:tab/>
-            </w:r>
-            <w:r>
-              <w:rPr>
-                <w:rStyle w:val="Hyperlink"/>
-                <w:noProof/>
-              </w:rPr>
-              <w:t>Kết quả</w:t>
-            </w:r>
-            <w:r>
-              <w:rPr>
-                <w:noProof/>
-                <w:webHidden/>
-              </w:rPr>
-              <w:tab/>
-            </w:r>
-            <w:r>
-              <w:rPr>
-                <w:noProof/>
-                <w:webHidden/>
-              </w:rPr>
-              <w:fldChar w:fldCharType="begin"/>
-            </w:r>
-            <w:r>
-              <w:rPr>
-                <w:noProof/>
-                <w:webHidden/>
-              </w:rPr>
-              <w:instrText xml:space="preserve"> PAGEREF _Toc89892561 \h </w:instrText>
-            </w:r>
-            <w:r>
-              <w:rPr>
-                <w:noProof/>
-                <w:webHidden/>
-              </w:rPr>
-            </w:r>
-            <w:r>
-              <w:rPr>
-                <w:noProof/>
-                <w:webHidden/>
-              </w:rPr>
-              <w:fldChar w:fldCharType="separate"/>
-            </w:r>
-            <w:r>
-              <w:rPr>
-                <w:noProof/>
-                <w:webHidden/>
-              </w:rPr>
-              <w:t>16</w:t>
-            </w:r>
-            <w:r>
-              <w:rPr>
-                <w:noProof/>
-                <w:webHidden/>
-              </w:rPr>
-              <w:fldChar w:fldCharType="end"/>
-            </w:r>
-          </w:hyperlink>
-        </w:p>
-        <w:p>
-          <w:pPr>
-            <w:pStyle w:val="TOC1"/>
-            <w:tabs>
-              <w:tab w:val="right" w:leader="dot" w:pos="9395"/>
-            </w:tabs>
-            <w:rPr>
-              <w:rFonts w:asciiTheme="minorHAnsi" w:eastAsiaTheme="minorEastAsia" w:hAnsiTheme="minorHAnsi" w:cstheme="minorBidi"/>
-              <w:noProof/>
-              <w:sz w:val="22"/>
-              <w:szCs w:val="22"/>
-            </w:rPr>
-          </w:pPr>
-          <w:hyperlink w:anchor="_Toc89892562" w:history="1">
-            <w:r>
-              <w:rPr>
-                <w:rStyle w:val="Hyperlink"/>
-                <w:noProof/>
-              </w:rPr>
-              <w:t>TÀI LIỆU THAM KHẢO</w:t>
-            </w:r>
-            <w:r>
-              <w:rPr>
-                <w:noProof/>
-                <w:webHidden/>
-              </w:rPr>
-              <w:tab/>
-            </w:r>
-            <w:r>
-              <w:rPr>
-                <w:noProof/>
-                <w:webHidden/>
-              </w:rPr>
-              <w:fldChar w:fldCharType="begin"/>
-            </w:r>
-            <w:r>
-              <w:rPr>
-                <w:noProof/>
-                <w:webHidden/>
-              </w:rPr>
-              <w:instrText xml:space="preserve"> PAGEREF _Toc89892562 \h </w:instrText>
-            </w:r>
-            <w:r>
-              <w:rPr>
-                <w:noProof/>
-                <w:webHidden/>
-              </w:rPr>
-            </w:r>
-            <w:r>
-              <w:rPr>
-                <w:noProof/>
-                <w:webHidden/>
-              </w:rPr>
-              <w:fldChar w:fldCharType="separate"/>
-            </w:r>
-            <w:r>
-              <w:rPr>
-                <w:noProof/>
-                <w:webHidden/>
-              </w:rPr>
-              <w:t>21</w:t>
-            </w:r>
-            <w:r>
-              <w:rPr>
-                <w:noProof/>
-                <w:webHidden/>
-              </w:rPr>
-              <w:fldChar w:fldCharType="end"/>
-            </w:r>
-          </w:hyperlink>
-        </w:p>
-        <w:p>
-          <w:r>
-            <w:rPr>
-              <w:b/>
-              <w:bCs/>
-              <w:noProof/>
-            </w:rPr>
-            <w:fldChar w:fldCharType="end"/>
-          </w:r>
-        </w:p>
-      </w:sdtContent>
-    </w:sdt>
-    <w:p/>
-    <w:p/>
-    <w:p/>
     <w:p>
       <w:pPr>
         <w:spacing w:after="160" w:line="259" w:lineRule="auto"/>
@@ -21795,23 +20544,19 @@
         <w:pStyle w:val="Heading1"/>
         <w:ind w:left="540" w:hanging="540"/>
       </w:pPr>
-      <w:bookmarkStart w:id="2" w:name="_Toc89892549"/>
       <w:r>
         <w:lastRenderedPageBreak/>
         <w:t>Cơ sở lý thuyết</w:t>
       </w:r>
-      <w:bookmarkEnd w:id="2"/>
     </w:p>
     <w:p>
       <w:pPr>
         <w:pStyle w:val="Heading2"/>
         <w:ind w:left="540" w:hanging="540"/>
       </w:pPr>
-      <w:bookmarkStart w:id="3" w:name="_Toc89892550"/>
       <w:r>
         <w:t>Lập trình hướng đối tượng.</w:t>
       </w:r>
-      <w:bookmarkEnd w:id="3"/>
     </w:p>
     <w:p>
       <w:pPr>
@@ -22787,11 +21532,9 @@
         <w:pStyle w:val="Heading2"/>
         <w:ind w:left="540" w:hanging="540"/>
       </w:pPr>
-      <w:bookmarkStart w:id="4" w:name="_Toc89892551"/>
       <w:r>
         <w:t>Kết nối cơ sở dữ liệu với JDBC</w:t>
       </w:r>
-      <w:bookmarkEnd w:id="4"/>
     </w:p>
     <w:p>
       <w:r>
@@ -23342,11 +22085,9 @@
         <w:pStyle w:val="Heading2"/>
         <w:ind w:left="540" w:hanging="540"/>
       </w:pPr>
-      <w:bookmarkStart w:id="5" w:name="_Toc89892552"/>
       <w:r>
         <w:t>Java Swing</w:t>
       </w:r>
-      <w:bookmarkEnd w:id="5"/>
     </w:p>
     <w:p>
       <w:pPr>
@@ -23744,53 +22485,83 @@
     </w:p>
     <w:p>
       <w:r>
-        <w:t xml:space="preserve">- Lớp JCheckBox là một trình triển khai của một checkbox, là một item mà có thể được lựa chọn (selected) hoặc không được lựa chọn (unselected), và hiển thị trạng thái của nó tới người dùng.  </w:t>
+        <w:t xml:space="preserve">- </w:t>
+      </w:r>
+      <w:r>
+        <w:t xml:space="preserve">Lớp JCheckBox là một trình triển khai của một checkbox, là một item mà có thể được lựa chọn (selected) hoặc không được lựa chọn (unselected), và hiển thị trạng thái của nó tới người dùng.  </w:t>
       </w:r>
     </w:p>
     <w:p>
       <w:r>
-        <w:t>- Các Constructor của JCheckBox:</w:t>
+        <w:t xml:space="preserve">- </w:t>
+      </w:r>
+      <w:r>
+        <w:t>Các Constructor của JCheckBox:</w:t>
       </w:r>
     </w:p>
     <w:p>
       <w:r>
-        <w:t>+ JCheckBox(): Tạo một unselected checkbox ban đầu không có text và icon.</w:t>
+        <w:t xml:space="preserve">+ </w:t>
+      </w:r>
+      <w:r>
+        <w:t>JCheckBox(): Tạo một unselected checkbox ban đầu không có text và icon.</w:t>
       </w:r>
     </w:p>
     <w:p>
       <w:r>
-        <w:t xml:space="preserve">+ JCheckBox(Action a): Tạo một checkbox, với các thuộc tính được lấy từ Action đã cho.  </w:t>
+        <w:t xml:space="preserve">+ </w:t>
+      </w:r>
+      <w:r>
+        <w:t xml:space="preserve">JCheckBox(Action a): Tạo một checkbox, với các thuộc tính được lấy từ Action đã cho.  </w:t>
       </w:r>
     </w:p>
     <w:p>
       <w:r>
-        <w:t xml:space="preserve">+ JCheckBox(Icon icon): Tạo một unselected checkbox với một icon. </w:t>
+        <w:t xml:space="preserve">+ </w:t>
+      </w:r>
+      <w:r>
+        <w:t xml:space="preserve">JCheckBox(Icon icon): Tạo một unselected checkbox với một icon. </w:t>
       </w:r>
     </w:p>
     <w:p>
       <w:r>
-        <w:t xml:space="preserve">+ JCheckBox(Icon icon, boolean selected): Tạo một checkbox với một icon và xác định rằng ban đầu nó là selected hoặc không . </w:t>
+        <w:t xml:space="preserve">+ </w:t>
+      </w:r>
+      <w:r>
+        <w:t xml:space="preserve">JCheckBox(Icon icon, boolean selected): Tạo một checkbox với một icon và xác định rằng ban đầu nó là selected hoặc không . </w:t>
       </w:r>
     </w:p>
     <w:p>
       <w:r>
         <w:lastRenderedPageBreak/>
-        <w:t xml:space="preserve">+ JCheckBox(String text): Tạo một unselected checkbox ban đầu với text. </w:t>
+        <w:t xml:space="preserve">+ </w:t>
+      </w:r>
+      <w:r>
+        <w:t xml:space="preserve">JCheckBox(String text): Tạo một unselected checkbox ban đầu với text. </w:t>
       </w:r>
     </w:p>
     <w:p>
       <w:r>
-        <w:t xml:space="preserve">+ JCheckBox(String text, boolean selected): Tạo một checkbox với text và xác định rằng ban đầu nó là selected hoặc không. </w:t>
+        <w:t xml:space="preserve">+ </w:t>
+      </w:r>
+      <w:r>
+        <w:t xml:space="preserve">JCheckBox(String text, boolean selected): Tạo một checkbox với text và xác định rằng ban đầu nó là selected hoặc không. </w:t>
       </w:r>
     </w:p>
     <w:p>
       <w:r>
-        <w:t xml:space="preserve">+ JCheckBox(String text, Icon icon): Tạo một unselected checkbox ban đầu với text và icon đã cho. </w:t>
+        <w:t xml:space="preserve">+ </w:t>
+      </w:r>
+      <w:r>
+        <w:t xml:space="preserve">JCheckBox(String text, Icon icon): Tạo một unselected checkbox ban đầu với text và icon đã cho. </w:t>
       </w:r>
     </w:p>
     <w:p>
       <w:r>
-        <w:t xml:space="preserve">+ JCheckBox(String text, Icon icon, boolean selected): Tạo một checkbox với text và icon, và xác định rằng ban đầu nó là selected hoặc không.  </w:t>
+        <w:t xml:space="preserve">+ </w:t>
+      </w:r>
+      <w:r>
+        <w:t xml:space="preserve">JCheckBox(String text, Icon icon, boolean selected): Tạo một checkbox với text và icon, và xác định rằng ban đầu nó là selected hoặc không.  </w:t>
       </w:r>
     </w:p>
     <w:p>
@@ -23875,43 +22646,67 @@
     </w:p>
     <w:p>
       <w:r>
-        <w:t xml:space="preserve">- Lớp JTextField là một thành phần cho phép sửa đổi một dòng text đơn.  </w:t>
+        <w:t xml:space="preserve">- </w:t>
+      </w:r>
+      <w:r>
+        <w:t xml:space="preserve">Lớp JTextField là một thành phần cho phép sửa đổi một dòng text đơn.  </w:t>
       </w:r>
     </w:p>
     <w:p>
       <w:r>
-        <w:t>- Các Constructor của JTextField:</w:t>
+        <w:t xml:space="preserve">- </w:t>
+      </w:r>
+      <w:r>
+        <w:t>Các Constructor của JTextField:</w:t>
       </w:r>
     </w:p>
     <w:p>
       <w:r>
-        <w:t>+ JTextField(): Xây dựng một TextField mới.</w:t>
+        <w:t xml:space="preserve">+ </w:t>
+      </w:r>
+      <w:r>
+        <w:t>JTextField(): Xây dựng một TextField mới.</w:t>
       </w:r>
     </w:p>
     <w:p>
       <w:r>
-        <w:t>+ JTextField(Document doc, String text, int columns): Xây dựng một JTextField mới mà sử dụng mô hình lưu trữ text đã cho và số cột đã cho.</w:t>
+        <w:t xml:space="preserve">+ </w:t>
+      </w:r>
+      <w:r>
+        <w:t>JTextField(Document doc, String text, int columns): Xây dựng một JTextField mới mà sử dụng mô hình lưu trữ text đã cho và số cột đã cho.</w:t>
       </w:r>
     </w:p>
     <w:p>
       <w:r>
-        <w:t>+ JTextField(int columns): Xây dựng một TextField mới và trống với số cột đã cho.</w:t>
+        <w:t xml:space="preserve">+ </w:t>
+      </w:r>
+      <w:r>
+        <w:t>JTextField(int columns): Xây dựng một TextField mới và trống với số cột đã cho.</w:t>
       </w:r>
     </w:p>
     <w:p>
       <w:r>
-        <w:t>+ JTextField(String text): Xây dựng một TextField mới được khởi tạo với text đã cho.</w:t>
+        <w:t xml:space="preserve">+ </w:t>
+      </w:r>
+      <w:r>
+        <w:t>JTextField(String text): Xây dựng một TextField mới được khởi tạo với text đã cho.</w:t>
       </w:r>
     </w:p>
     <w:p>
       <w:r>
-        <w:t>+ JTextField(String text, int columns): Xây dựng một TextField mới được khởi tạo với text và các cột đã cho.</w:t>
+        <w:t xml:space="preserve">+ </w:t>
+      </w:r>
+      <w:r>
+        <w:t>JTextField(String text, int columns): Xây dựng một TextField mới được khởi tạo với text và các cột đã cho.</w:t>
       </w:r>
     </w:p>
     <w:p>
       <w:r>
         <w:lastRenderedPageBreak/>
-        <w:t xml:space="preserve">5. </w:t>
+        <w:t>5</w:t>
+      </w:r>
+      <w:r>
+        <w:t xml:space="preserve">. </w:t>
       </w:r>
       <w:r>
         <w:rPr>
@@ -23923,27 +22718,42 @@
     </w:p>
     <w:p>
       <w:r>
-        <w:t xml:space="preserve">- Lớp JComboBox là một thành phần mà kết hợp một button, một trường có thể chỉnh sửa và một drop-down list. Tại một thời điểm chỉ có một item có thể được lựa chọn từ list.   </w:t>
+        <w:t xml:space="preserve">- </w:t>
+      </w:r>
+      <w:r>
+        <w:t xml:space="preserve">Lớp JComboBox là một thành phần mà kết hợp một button, một trường có thể chỉnh sửa và một drop-down list. Tại một thời điểm chỉ có một item có thể được lựa chọn từ list.   </w:t>
       </w:r>
     </w:p>
     <w:p>
       <w:r>
-        <w:t>- Các Constructor của JCombobox:</w:t>
+        <w:t xml:space="preserve">- </w:t>
+      </w:r>
+      <w:r>
+        <w:t>Các Constructor của JCombobox:</w:t>
       </w:r>
     </w:p>
     <w:p>
       <w:r>
-        <w:t>+ JComboBox(): Tạo một JComboBox với data model mặc định.</w:t>
+        <w:t xml:space="preserve">+ </w:t>
+      </w:r>
+      <w:r>
+        <w:t>JComboBox(): Tạo một JComboBox với data model mặc định.</w:t>
       </w:r>
     </w:p>
     <w:p>
       <w:r>
-        <w:t>+ JComboBox(Object[] items): Tạo một JComboBox mà chứa các phần tử trong mảng đã cho.</w:t>
+        <w:t xml:space="preserve">+ </w:t>
+      </w:r>
+      <w:r>
+        <w:t>JComboBox(Object[] items): Tạo một JComboBox mà chứa các phần tử trong mảng đã cho.</w:t>
       </w:r>
     </w:p>
     <w:p>
       <w:r>
-        <w:t>+ JComboBox(Vector&lt;?&gt; items): Tạo một JComboBox mà chứa các phần tử trong Vector đã cho.</w:t>
+        <w:t xml:space="preserve">+ </w:t>
+      </w:r>
+      <w:r>
+        <w:t>JComboBox(Vector&lt;?&gt; items): Tạo một JComboBox mà chứa các phần tử trong Vector đã cho.</w:t>
       </w:r>
     </w:p>
     <w:p>
@@ -23954,7 +22764,10 @@
         </w:rPr>
       </w:pPr>
       <w:r>
-        <w:t xml:space="preserve">6. </w:t>
+        <w:t>6</w:t>
+      </w:r>
+      <w:r>
+        <w:t xml:space="preserve">. </w:t>
       </w:r>
       <w:r>
         <w:rPr>
@@ -23966,17 +22779,26 @@
     </w:p>
     <w:p>
       <w:r>
-        <w:t>- Lớp JTable được sử dụng để hiển thị dữ liệu trên các ô của bảng hai chiều. Các constructor được sử dụng phổ biến của lớp JTable là:</w:t>
+        <w:t xml:space="preserve">- </w:t>
+      </w:r>
+      <w:r>
+        <w:t>Lớp JTable được sử dụng để hiển thị dữ liệu trên các ô của bảng hai chiều. Các constructor được sử dụng phổ biến của lớp JTable là:</w:t>
       </w:r>
     </w:p>
     <w:p>
       <w:r>
-        <w:t xml:space="preserve">+ JTable(): Tạo một bảng với các ô trống.  </w:t>
+        <w:t xml:space="preserve">+ </w:t>
+      </w:r>
+      <w:r>
+        <w:t xml:space="preserve">JTable(): Tạo một bảng với các ô trống.  </w:t>
       </w:r>
     </w:p>
     <w:p>
       <w:r>
-        <w:t>+ JTable(Object[][] rows, Object[] columns): Tạo một bảng với dữ liệu đã cho.</w:t>
+        <w:t xml:space="preserve">+ </w:t>
+      </w:r>
+      <w:r>
+        <w:t>JTable(Object[][] rows, Object[] columns): Tạo một bảng với dữ liệu đã cho.</w:t>
       </w:r>
     </w:p>
     <w:p>
@@ -24210,12 +23032,10 @@
         <w:pStyle w:val="Heading1"/>
         <w:ind w:left="540" w:hanging="540"/>
       </w:pPr>
-      <w:bookmarkStart w:id="6" w:name="_Toc89892553"/>
       <w:r>
         <w:lastRenderedPageBreak/>
         <w:t>Giới thiệu hệ thống</w:t>
       </w:r>
-      <w:bookmarkEnd w:id="6"/>
     </w:p>
     <w:p>
       <w:r>
@@ -24240,16 +23060,11 @@
         </w:numPr>
         <w:ind w:left="540" w:hanging="540"/>
       </w:pPr>
-      <w:bookmarkStart w:id="7" w:name="_Toc89892554"/>
       <w:r>
         <w:t>Thiết kế đối tượng và chức năng</w:t>
       </w:r>
       <w:r>
-        <w:t>:</w:t>
-      </w:r>
-      <w:bookmarkEnd w:id="7"/>
-      <w:r>
-        <w:t xml:space="preserve"> </w:t>
+        <w:t xml:space="preserve">: </w:t>
       </w:r>
     </w:p>
     <w:p>
@@ -24427,11 +23242,6 @@
     <w:p>
       <w:r>
         <w:t>+ tonghoadon int</w:t>
-      </w:r>
-    </w:p>
-    <w:p>
-      <w:r>
-        <w:t>+ date date</w:t>
       </w:r>
     </w:p>
     <w:p>
@@ -24463,11 +23273,9 @@
         </w:numPr>
         <w:ind w:left="540" w:hanging="540"/>
       </w:pPr>
-      <w:bookmarkStart w:id="8" w:name="_Toc89892555"/>
       <w:r>
         <w:t>Chức năng theo đối tượng</w:t>
       </w:r>
-      <w:bookmarkEnd w:id="8"/>
     </w:p>
     <w:p>
       <w:r>
@@ -24521,12 +23329,12 @@
     </w:p>
     <w:p>
       <w:r>
-        <w:lastRenderedPageBreak/>
         <w:t>+ Nhập thông tin cho từng xe.</w:t>
       </w:r>
     </w:p>
     <w:p>
       <w:r>
+        <w:lastRenderedPageBreak/>
         <w:t>+ Xuất thông tin cho từng xe.</w:t>
       </w:r>
     </w:p>
@@ -24594,11 +23402,9 @@
         </w:numPr>
         <w:ind w:left="540" w:hanging="540"/>
       </w:pPr>
-      <w:bookmarkStart w:id="9" w:name="_Toc89892556"/>
       <w:r>
         <w:t>Miêu tả chi tiết chức năng</w:t>
       </w:r>
-      <w:bookmarkEnd w:id="9"/>
     </w:p>
     <w:p>
       <w:r>
@@ -24632,12 +23438,12 @@
     </w:p>
     <w:p>
       <w:r>
-        <w:lastRenderedPageBreak/>
         <w:t>- Quản lý có thể quản lý tất cả các tài khoản trong hệ thống và có khả năng tạo thêm tài khoản quyền quản lý ở form quản lý tài khoản này.</w:t>
       </w:r>
     </w:p>
     <w:p>
       <w:r>
+        <w:lastRenderedPageBreak/>
         <w:t xml:space="preserve">- Việc quản lý bao gồm xem cái thông tin của tài khoản username, password, </w:t>
       </w:r>
       <w:r>
@@ -24749,12 +23555,10 @@
         <w:pStyle w:val="Heading1"/>
         <w:ind w:left="540" w:hanging="540"/>
       </w:pPr>
-      <w:bookmarkStart w:id="10" w:name="_Toc89892557"/>
       <w:r>
         <w:lastRenderedPageBreak/>
         <w:t>Thiết kế cơ sở dữ liệu</w:t>
       </w:r>
-      <w:bookmarkEnd w:id="10"/>
     </w:p>
     <w:p>
       <w:pPr>
@@ -24765,11 +23569,9 @@
         </w:numPr>
         <w:ind w:left="540" w:hanging="540"/>
       </w:pPr>
-      <w:bookmarkStart w:id="11" w:name="_Toc89892558"/>
       <w:r>
         <w:t>Sơ đồ chức năng</w:t>
       </w:r>
-      <w:bookmarkEnd w:id="11"/>
     </w:p>
     <w:p>
       <w:r>
@@ -24822,12 +23624,10 @@
         </w:numPr>
         <w:ind w:left="540" w:hanging="540"/>
       </w:pPr>
-      <w:bookmarkStart w:id="12" w:name="_Toc89892559"/>
       <w:r>
         <w:lastRenderedPageBreak/>
         <w:t>Sơ đồ lớp</w:t>
       </w:r>
-      <w:bookmarkEnd w:id="12"/>
     </w:p>
     <w:p>
       <w:r>
@@ -24880,12 +23680,10 @@
         </w:numPr>
         <w:ind w:left="540" w:hanging="540"/>
       </w:pPr>
-      <w:bookmarkStart w:id="13" w:name="_Toc89892560"/>
       <w:r>
         <w:lastRenderedPageBreak/>
         <w:t>Thiết kế cơ sở dữ liệu</w:t>
       </w:r>
-      <w:bookmarkEnd w:id="13"/>
     </w:p>
     <w:p>
       <w:r>
@@ -24893,10 +23691,10 @@
           <w:noProof/>
         </w:rPr>
         <w:drawing>
-          <wp:inline distT="0" distB="0" distL="0" distR="0" wp14:anchorId="6C983947" wp14:editId="2C61DE87">
-            <wp:extent cx="5972175" cy="5319395"/>
-            <wp:effectExtent l="0" t="0" r="9525" b="0"/>
-            <wp:docPr id="70" name="Picture 70" descr="Diagram&#10;&#10;Description automatically generated"/>
+          <wp:inline distT="0" distB="0" distL="0" distR="0" wp14:anchorId="0E108B72" wp14:editId="5117E9E9">
+            <wp:extent cx="5972175" cy="5442585"/>
+            <wp:effectExtent l="0" t="0" r="9525" b="5715"/>
+            <wp:docPr id="73" name="Picture 73" descr="Diagram&#10;&#10;Description automatically generated"/>
             <wp:cNvGraphicFramePr>
               <a:graphicFrameLocks xmlns:a="http://schemas.openxmlformats.org/drawingml/2006/main" noChangeAspect="1"/>
             </wp:cNvGraphicFramePr>
@@ -24904,7 +23702,7 @@
               <a:graphicData uri="http://schemas.openxmlformats.org/drawingml/2006/picture">
                 <pic:pic xmlns:pic="http://schemas.openxmlformats.org/drawingml/2006/picture">
                   <pic:nvPicPr>
-                    <pic:cNvPr id="70" name="Picture 70" descr="Diagram&#10;&#10;Description automatically generated"/>
+                    <pic:cNvPr id="73" name="Picture 73" descr="Diagram&#10;&#10;Description automatically generated"/>
                     <pic:cNvPicPr/>
                   </pic:nvPicPr>
                   <pic:blipFill>
@@ -24916,7 +23714,7 @@
                   <pic:spPr>
                     <a:xfrm>
                       <a:off x="0" y="0"/>
-                      <a:ext cx="5972175" cy="5319395"/>
+                      <a:ext cx="5972175" cy="5442585"/>
                     </a:xfrm>
                     <a:prstGeom prst="rect">
                       <a:avLst/>
@@ -24934,840 +23732,15 @@
         <w:pStyle w:val="Heading1"/>
         <w:ind w:left="540" w:hanging="540"/>
       </w:pPr>
-      <w:bookmarkStart w:id="14" w:name="_Toc89892561"/>
       <w:r>
         <w:t>Kết quả</w:t>
       </w:r>
-      <w:bookmarkEnd w:id="14"/>
     </w:p>
     <w:p>
-      <w:pPr>
-        <w:rPr>
-          <w:b/>
-          <w:bCs/>
-        </w:rPr>
-      </w:pPr>
-      <w:r>
-        <w:rPr>
-          <w:b/>
-          <w:bCs/>
-        </w:rPr>
+      <w:r>
         <w:t xml:space="preserve">- </w:t>
       </w:r>
-      <w:r>
-        <w:rPr>
-          <w:b/>
-          <w:bCs/>
-        </w:rPr>
-        <w:t>F</w:t>
-      </w:r>
-      <w:r>
-        <w:rPr>
-          <w:b/>
-          <w:bCs/>
-        </w:rPr>
-        <w:t>rame</w:t>
-      </w:r>
-      <w:r>
-        <w:rPr>
-          <w:b/>
-          <w:bCs/>
-        </w:rPr>
-        <w:t xml:space="preserve"> đăng nhập</w:t>
-      </w:r>
-      <w:r>
-        <w:rPr>
-          <w:b/>
-          <w:bCs/>
-        </w:rPr>
-        <w:t xml:space="preserve"> (LoginFrame) </w:t>
-      </w:r>
-      <w:r>
-        <w:rPr>
-          <w:b/>
-          <w:bCs/>
-        </w:rPr>
-        <w:t>:</w:t>
-      </w:r>
     </w:p>
-    <w:p>
-      <w:r>
-        <w:t>+ Hiển thị các trường thông tin cho người dùng nhập vào</w:t>
-      </w:r>
-      <w:r>
-        <w:t xml:space="preserve"> sử dụng JtextField.</w:t>
-      </w:r>
-    </w:p>
-    <w:p>
-      <w:r>
-        <w:t xml:space="preserve">+ </w:t>
-      </w:r>
-      <w:r>
-        <w:t xml:space="preserve">Nút đăng nhập sử dụng </w:t>
-      </w:r>
-      <w:r>
-        <w:t xml:space="preserve">EventListener(actionPerformed) </w:t>
-      </w:r>
-      <w:r>
-        <w:t>để lấy thông tin từ các trường TextField tin TÀI KHOẢN, MẬT KHẨU và quyền QUẢN LÝ hay là SALES để s</w:t>
-      </w:r>
-      <w:r>
-        <w:t>ử dụng JDBC lập câu query để xác thực đăng nhập</w:t>
-      </w:r>
-      <w:r>
-        <w:t>.</w:t>
-      </w:r>
-    </w:p>
-    <w:p>
-      <w:pPr>
-        <w:rPr>
-          <w:b/>
-          <w:bCs/>
-        </w:rPr>
-      </w:pPr>
-      <w:r>
-        <w:rPr>
-          <w:b/>
-          <w:bCs/>
-        </w:rPr>
-        <w:t>- Frame chính (MainFrame):</w:t>
-      </w:r>
-    </w:p>
-    <w:p>
-      <w:r>
-        <w:t xml:space="preserve">+ </w:t>
-      </w:r>
-      <w:r>
-        <w:t>Hiển thị danh sách xe của showroom bán xe, đã bán lẫn chưa bán sử dụng Jtable thông qua ArrayList&lt;CarModel&gt; được xây dựng từ ResultSet.</w:t>
-      </w:r>
-    </w:p>
-    <w:p>
-      <w:r>
-        <w:lastRenderedPageBreak/>
-        <w:t>+ Cái nút dẫn tới các Frame khác kích hoạt thông qua EventListener (mouseClicked).</w:t>
-      </w:r>
-    </w:p>
-    <w:p>
-      <w:pPr>
-        <w:rPr>
-          <w:b/>
-          <w:bCs/>
-        </w:rPr>
-      </w:pPr>
-      <w:r>
-        <w:rPr>
-          <w:b/>
-          <w:bCs/>
-        </w:rPr>
-        <w:t>- Frame đổi thông tin cơ bản (UpdateInfoEmployee):</w:t>
-      </w:r>
-    </w:p>
-    <w:p>
-      <w:r>
-        <w:t>+ Hiển thị các trường thông tin cho người dùng nhập vào</w:t>
-      </w:r>
-      <w:r>
-        <w:t xml:space="preserve"> sử dụng JtextField.</w:t>
-      </w:r>
-    </w:p>
-    <w:p>
-      <w:pPr>
-        <w:rPr>
-          <w:b/>
-          <w:bCs/>
-        </w:rPr>
-      </w:pPr>
-      <w:r>
-        <w:rPr>
-          <w:b/>
-          <w:bCs/>
-        </w:rPr>
-        <w:t>+ Nút cập nhật lấy dữ liệu từ các trường thông tin để cập nhật lại thông tin của nhân viên.</w:t>
-      </w:r>
-    </w:p>
-    <w:p>
-      <w:pPr>
-        <w:rPr>
-          <w:b/>
-          <w:bCs/>
-        </w:rPr>
-      </w:pPr>
-      <w:r>
-        <w:rPr>
-          <w:b/>
-          <w:bCs/>
-        </w:rPr>
-        <w:t>- Frame đổi mật khẩu của người dùng (ChangePasswordFrame):</w:t>
-      </w:r>
-    </w:p>
-    <w:p>
-      <w:r>
-        <w:t>+ Hiển thị các trường thông tin cho người dùng nhập vào</w:t>
-      </w:r>
-      <w:r>
-        <w:t xml:space="preserve"> sử dụng JtextField.</w:t>
-      </w:r>
-    </w:p>
-    <w:p>
-      <w:pPr>
-        <w:rPr>
-          <w:b/>
-          <w:bCs/>
-        </w:rPr>
-      </w:pPr>
-      <w:r>
-        <w:t>+ Nút đổi mật khẩu sử dụng EventListener (actionPerformed) để lấy dữ liệu từ JtextField và tiến hành thay đổi password của tài khoản</w:t>
-      </w:r>
-      <w:r>
-        <w:t>.</w:t>
-      </w:r>
-    </w:p>
-    <w:p>
-      <w:pPr>
-        <w:rPr>
-          <w:b/>
-          <w:bCs/>
-        </w:rPr>
-      </w:pPr>
-      <w:r>
-        <w:rPr>
-          <w:b/>
-          <w:bCs/>
-        </w:rPr>
-        <w:t>- Frame quản lý xe (CarFrame):</w:t>
-      </w:r>
-    </w:p>
-    <w:p>
-      <w:r>
-        <w:t xml:space="preserve">+ Hiển thị các trường thông tin </w:t>
-      </w:r>
-      <w:r>
-        <w:t>hiển thị thông tin xe dựa vào xe chọn trên Jtable.</w:t>
-      </w:r>
-    </w:p>
-    <w:p>
-      <w:r>
-        <w:t xml:space="preserve">+ Hiển thị danh sách xe của showroom bán xe, đã bán lẫn chưa bán sử dụng Jtable được </w:t>
-      </w:r>
-      <w:r>
-        <w:t>được xây dựng từ ResultSet.</w:t>
-      </w:r>
-    </w:p>
-    <w:p>
-      <w:r>
-        <w:t>+ Nút</w:t>
-      </w:r>
-      <w:r>
-        <w:t xml:space="preserve"> </w:t>
-      </w:r>
-      <w:r>
-        <w:t>chỉnh sửa thông tin xe sử dụng EventListener (</w:t>
-      </w:r>
-      <w:r>
-        <w:t>actionPerformed</w:t>
-      </w:r>
-      <w:r>
-        <w:t>)</w:t>
-      </w:r>
-      <w:r>
-        <w:t xml:space="preserve"> và bắt các </w:t>
-      </w:r>
-      <w:r>
-        <w:t xml:space="preserve">dữ liệu </w:t>
-      </w:r>
-      <w:r>
-        <w:t>ở TextField bên phải Frame để chỉnh sửa thông tin của xe thông qua JDBC.</w:t>
-      </w:r>
-    </w:p>
-    <w:p>
-      <w:r>
-        <w:t>+ Nút thêm xe sẽ bật một Frame thêm xe (InsertCarFrame).</w:t>
-      </w:r>
-    </w:p>
-    <w:p>
-      <w:r>
-        <w:t>+ Nút xoá xe sẽ lấy dữ liệu trong txt_id để làm id trong câu query xoá xe.</w:t>
-      </w:r>
-    </w:p>
-    <w:p>
-      <w:pPr>
-        <w:rPr>
-          <w:b/>
-          <w:bCs/>
-        </w:rPr>
-      </w:pPr>
-      <w:r>
-        <w:rPr>
-          <w:b/>
-          <w:bCs/>
-        </w:rPr>
-        <w:t>- Frame thêm xe (InsertCarFrame):</w:t>
-      </w:r>
-    </w:p>
-    <w:p>
-      <w:r>
-        <w:t>+ Hiển thị các trường thông tin cho người dùng nhập vào</w:t>
-      </w:r>
-      <w:r>
-        <w:t xml:space="preserve"> sử dụng JtextField.</w:t>
-      </w:r>
-    </w:p>
-    <w:p>
-      <w:r>
-        <w:t>+ Nút thêm xe sử dụng EventListener (</w:t>
-      </w:r>
-      <w:r>
-        <w:t>actionPerformed) để kích hoạt và bắt các dữ liệu ở các TextField để nạp dữ liệu vào CarModel và thêm vào câu truy vấn INSERT để thêm thông tin xe vào CSDL.</w:t>
-      </w:r>
-    </w:p>
-    <w:p>
-      <w:r>
-        <w:t>+ Nút huỷ sử dụng EventListener (actionPerformed) để xoá các dữ liệu ở các TextField.</w:t>
-      </w:r>
-    </w:p>
-    <w:p>
-      <w:pPr>
-        <w:rPr>
-          <w:b/>
-        </w:rPr>
-      </w:pPr>
-      <w:r>
-        <w:rPr>
-          <w:b/>
-        </w:rPr>
-        <w:t>- Frame quản lý nhân viên (ManagerFrame):</w:t>
-      </w:r>
-    </w:p>
-    <w:p>
-      <w:r>
-        <w:t>+ Hiển thị danh sách thông tin nhân viên sử dụng Jtable được xây dựng từ ResultSet.</w:t>
-      </w:r>
-    </w:p>
-    <w:p>
-      <w:r>
-        <w:t>+ Hiển thị danh sách tài khoản của nhân viên sử dụng Jtable được xây dựng từ ResultSet.</w:t>
-      </w:r>
-    </w:p>
-    <w:p>
-      <w:r>
-        <w:t>+ Nút sửa tài khoản sử dụng EventListener (actionPerformed) để bật Frame chỉnh sửa password với g</w:t>
-      </w:r>
-      <w:r>
-        <w:t>óc độ quản lý.</w:t>
-      </w:r>
-    </w:p>
-    <w:p>
-      <w:r>
-        <w:lastRenderedPageBreak/>
-        <w:t xml:space="preserve">+ Nút xoá nhân viên sử dụng EventListener (actionPerformed) để bắt </w:t>
-      </w:r>
-      <w:r>
-        <w:t>id của nhân viên được chọn trong Jtable và lấy làm biến dữ liệu để xoá thông tin và tài khoản của nhân viên đó.</w:t>
-      </w:r>
-    </w:p>
-    <w:p>
-      <w:r>
-        <w:t>+ Nút thêm nhân viên sử dụng EventListener (actionPerformed) để bật Frame thêm nhân viên.</w:t>
-      </w:r>
-    </w:p>
-    <w:p>
-      <w:r>
-        <w:t xml:space="preserve">+ Nút sửa thông tin nhân viên </w:t>
-      </w:r>
-      <w:r>
-        <w:t xml:space="preserve">EventListener (actionPerformed) để bật Frame </w:t>
-      </w:r>
-      <w:r>
-        <w:t>sửa thông tin nhân viên của quản l</w:t>
-      </w:r>
-      <w:r>
-        <w:t>y.</w:t>
-      </w:r>
-    </w:p>
-    <w:p>
-      <w:pPr>
-        <w:rPr>
-          <w:b/>
-          <w:bCs/>
-        </w:rPr>
-      </w:pPr>
-      <w:r>
-        <w:rPr>
-          <w:b/>
-          <w:bCs/>
-        </w:rPr>
-        <w:t>- Frame đổi mật khẩu của quản lý (ChangePasswordManager):</w:t>
-      </w:r>
-    </w:p>
-    <w:p>
-      <w:r>
-        <w:t>+ Hiển thị các trường thông tin cho người dùng nhập vào</w:t>
-      </w:r>
-      <w:r>
-        <w:t xml:space="preserve"> sử dụng JtextField</w:t>
-      </w:r>
-      <w:r>
-        <w:t>.</w:t>
-      </w:r>
-    </w:p>
-    <w:p>
-      <w:pPr>
-        <w:rPr>
-          <w:b/>
-          <w:bCs/>
-        </w:rPr>
-      </w:pPr>
-      <w:r>
-        <w:t xml:space="preserve">+ Nút đổi mật khẩu sử dụng </w:t>
-      </w:r>
-      <w:r>
-        <w:t>EventListener (actionPerformed)</w:t>
-      </w:r>
-      <w:r>
-        <w:t xml:space="preserve"> để lấy dữ liệu từ JtextField và tiến hành thay đổi password của tài khoản được chọn.</w:t>
-      </w:r>
-    </w:p>
-    <w:p>
-      <w:pPr>
-        <w:rPr>
-          <w:b/>
-          <w:bCs/>
-        </w:rPr>
-      </w:pPr>
-      <w:r>
-        <w:rPr>
-          <w:b/>
-          <w:bCs/>
-        </w:rPr>
-        <w:t>- Frame thêm nhân viên (InsertEmployee):</w:t>
-      </w:r>
-    </w:p>
-    <w:p>
-      <w:r>
-        <w:t>+ Hiển thị các trường thông tin cho người dùng nhập vào</w:t>
-      </w:r>
-      <w:r>
-        <w:t xml:space="preserve"> sử dụng JtextField và JradioButton.</w:t>
-      </w:r>
-    </w:p>
-    <w:p>
-      <w:r>
-        <w:t xml:space="preserve">+ Nút thêm nhân viên sử dụng EventListener (actionPerformed) để lấy dữ liệu từ JtextField </w:t>
-      </w:r>
-      <w:r>
-        <w:t>để</w:t>
-      </w:r>
-      <w:r>
-        <w:t xml:space="preserve"> tạo một </w:t>
-      </w:r>
-      <w:r>
-        <w:t xml:space="preserve">đối tượng NhanVien </w:t>
-      </w:r>
-      <w:r>
-        <w:t>và đối tượng</w:t>
-      </w:r>
-      <w:r>
-        <w:t xml:space="preserve"> trong câu query INSERT thêm thông tin nhân viên vào CSDL cũng như sử dụng trong câu query INSERT thêm vào thông tin tài khoản trong CSDL.</w:t>
-      </w:r>
-    </w:p>
-    <w:p>
-      <w:pPr>
-        <w:rPr>
-          <w:b/>
-          <w:bCs/>
-        </w:rPr>
-      </w:pPr>
-      <w:r>
-        <w:rPr>
-          <w:b/>
-          <w:bCs/>
-        </w:rPr>
-        <w:t>- Frame sửa thông tin nhân viên của quản lý (UpdateInfoManager):</w:t>
-      </w:r>
-    </w:p>
-    <w:p>
-      <w:r>
-        <w:t xml:space="preserve">+ Hiển thị các trường thông tin </w:t>
-      </w:r>
-      <w:r>
-        <w:t>JtextField</w:t>
-      </w:r>
-      <w:r>
-        <w:t>, JRadioButton</w:t>
-      </w:r>
-      <w:r>
-        <w:t xml:space="preserve"> hiển thị thông tin nhân viên</w:t>
-      </w:r>
-      <w:r>
-        <w:t xml:space="preserve"> được gửi qua từ nơi gọi.</w:t>
-      </w:r>
-    </w:p>
-    <w:p>
-      <w:r>
-        <w:t>+ Nút cập nhật</w:t>
-      </w:r>
-      <w:r>
-        <w:t xml:space="preserve"> sử dụng </w:t>
-      </w:r>
-      <w:r>
-        <w:t>EventListener (actionPerformed)</w:t>
-      </w:r>
-      <w:r>
-        <w:t xml:space="preserve"> để lấy dữ liệu từ các trường JtextField và JradioButton để cập nhật lại thông tin nhân viên và thông tin tài khoản của nhân viên đó.</w:t>
-      </w:r>
-    </w:p>
-    <w:p>
-      <w:pPr>
-        <w:rPr>
-          <w:b/>
-          <w:bCs/>
-        </w:rPr>
-      </w:pPr>
-      <w:r>
-        <w:rPr>
-          <w:b/>
-          <w:bCs/>
-        </w:rPr>
-        <w:t>- Frame quản lý hoá đơn (BillFrame):</w:t>
-      </w:r>
-    </w:p>
-    <w:p>
-      <w:r>
-        <w:t>+ Hiển thị danh sách thông tin bill sử dụng Jtable được xây dựng từ ResultSet.</w:t>
-      </w:r>
-    </w:p>
-    <w:p>
-      <w:r>
-        <w:t>+ Khi nhấ</w:t>
-      </w:r>
-      <w:r>
-        <w:t>n</w:t>
-      </w:r>
-      <w:r>
-        <w:t xml:space="preserve"> vào một dòng thông tin bill trên Jtable sẽ </w:t>
-      </w:r>
-      <w:r>
-        <w:t>bật một Frame xem hoá đơn chi tiết (ViewBillDetail) sử dụng EventListener (mouseClicked).</w:t>
-      </w:r>
-    </w:p>
-    <w:p>
-      <w:r>
-        <w:lastRenderedPageBreak/>
-        <w:t>+ Nút thêm hoá đơn sử dụng EventListener (actionPerformed) để bật một Frame thêm hoá đơn mới (CreateBillFrame).</w:t>
-      </w:r>
-    </w:p>
-    <w:p>
-      <w:r>
-        <w:t xml:space="preserve">+ Nút xoá hơn đơn sử dụng </w:t>
-      </w:r>
-      <w:r>
-        <w:t>EventListener (actionPerformed)</w:t>
-      </w:r>
-      <w:r>
-        <w:t xml:space="preserve"> để lấy id bill cần xoá từ dòng trong Jtable được chọn và thực thi xoá bill và billdetail tương ứng trong CSDL.</w:t>
-      </w:r>
-    </w:p>
-    <w:p>
-      <w:pPr>
-        <w:rPr>
-          <w:b/>
-          <w:bCs/>
-        </w:rPr>
-      </w:pPr>
-      <w:r>
-        <w:rPr>
-          <w:b/>
-          <w:bCs/>
-        </w:rPr>
-        <w:t>- Frame thêm hoá đơn (CreateBillFrame):</w:t>
-      </w:r>
-    </w:p>
-    <w:p>
-      <w:r>
-        <w:t xml:space="preserve">+ Hiển thị các trường thông tin </w:t>
-      </w:r>
-      <w:r>
-        <w:t>JtextField, combobox hiển thị thông tin khách hàng và nhân viên.</w:t>
-      </w:r>
-    </w:p>
-    <w:p>
-      <w:r>
-        <w:t>+ Hiển thị danh sách xe chưa bán sử dụng Jtable được xây dựng từ ResultSet.</w:t>
-      </w:r>
-    </w:p>
-    <w:p>
-      <w:r>
-        <w:t xml:space="preserve">+ Hiển thị danh sách xe </w:t>
-      </w:r>
-      <w:r>
-        <w:t>có trong bill</w:t>
-      </w:r>
-      <w:r>
-        <w:t xml:space="preserve"> sử dụng Jtable được xây dựng từ ResultSet.</w:t>
-      </w:r>
-    </w:p>
-    <w:p>
-      <w:r>
-        <w:t>+ Khi nhấn vào một dòng bất kỳ có thông tin trên Jtable chứa danh sách xe chưa bán thì dòng đấy sẽ được xoá và thêm vào Jtable danh sách xe có trong bill sử dụng EventListener (mouseClicked).</w:t>
-      </w:r>
-    </w:p>
-    <w:p>
-      <w:r>
-        <w:t>+ Khi nhấn vào một dòng bất kỳ có thông tin trên Jtable chứa danh sách xe có trong bill thì dòng đấy sẽ được xoá và thêm vào Jtable chứa danh sách xe sử dụng EventListener (mouseClicked).</w:t>
-      </w:r>
-    </w:p>
-    <w:p>
-      <w:r>
-        <w:t>+ Nút tạo sử dụng EventListener (mouseClicked) để lấy thông tin trong các JtextField, và trong Jtable danh sách xe có trong bill để thêm vào CSDL.</w:t>
-      </w:r>
-    </w:p>
-    <w:p>
-      <w:pPr>
-        <w:rPr>
-          <w:b/>
-          <w:bCs/>
-        </w:rPr>
-      </w:pPr>
-      <w:r>
-        <w:rPr>
-          <w:b/>
-          <w:bCs/>
-        </w:rPr>
-        <w:t>- Frame xem hoá đơn (ViewBillDetail):</w:t>
-      </w:r>
-    </w:p>
-    <w:p>
-      <w:r>
-        <w:t>+ Thông tin idbill của bill sẽ được gửi thông qua constructor và nơi gọi Frame.</w:t>
-      </w:r>
-    </w:p>
-    <w:p>
-      <w:r>
-        <w:t xml:space="preserve">+ Hiển thị các trường thông tin </w:t>
-      </w:r>
-      <w:r>
-        <w:t>JtextField, combobox hiển thị thông tin khách hàng và nhân viên.</w:t>
-      </w:r>
-    </w:p>
-    <w:p>
-      <w:r>
-        <w:t>+ Hiển thị danh sách xe được bán theo hoá đơn sử dụng Jtable</w:t>
-      </w:r>
-      <w:r>
-        <w:t>.</w:t>
-      </w:r>
-    </w:p>
-    <w:p>
-      <w:pPr>
-        <w:rPr>
-          <w:b/>
-          <w:bCs/>
-        </w:rPr>
-      </w:pPr>
-      <w:r>
-        <w:rPr>
-          <w:b/>
-          <w:bCs/>
-        </w:rPr>
-        <w:t>- Frame quản lý khách hàng (CustomerFrame):</w:t>
-      </w:r>
-    </w:p>
-    <w:p>
-      <w:r>
-        <w:t>+ Hiển thị danh sách khách hàng sử dụng Jtable.</w:t>
-      </w:r>
-    </w:p>
-    <w:p>
-      <w:r>
-        <w:t xml:space="preserve">+ Nút thêm khách hàng sử dụng </w:t>
-      </w:r>
-      <w:r>
-        <w:t>EventListener (actionPerformed)</w:t>
-      </w:r>
-      <w:r>
-        <w:t xml:space="preserve"> để bật Frame thêm khách hàng mới.</w:t>
-      </w:r>
-    </w:p>
-    <w:p>
-      <w:r>
-        <w:t xml:space="preserve">+ Jtable </w:t>
-      </w:r>
-      <w:r>
-        <w:t xml:space="preserve">sử dụng EventListener (actionPerformed) để </w:t>
-      </w:r>
-      <w:r>
-        <w:t>điền thông tin của khách hàng</w:t>
-      </w:r>
-      <w:r>
-        <w:t xml:space="preserve"> từ Jtable sang các JtextField.</w:t>
-      </w:r>
-    </w:p>
-    <w:p>
-      <w:r>
-        <w:lastRenderedPageBreak/>
-        <w:t xml:space="preserve">+ </w:t>
-      </w:r>
-      <w:r>
-        <w:t xml:space="preserve">Nút </w:t>
-      </w:r>
-      <w:r>
-        <w:t>sửa</w:t>
-      </w:r>
-      <w:r>
-        <w:t xml:space="preserve"> khách hàng sử dụng EventListener (actionPerformed) để </w:t>
-      </w:r>
-      <w:r>
-        <w:t>lấy dữ liệu từ</w:t>
-      </w:r>
-      <w:r>
-        <w:t xml:space="preserve"> các JtextField chứa thông tin khách hàng để cập nhật lại thông tin khách hàng trong CSDL.</w:t>
-      </w:r>
-    </w:p>
-    <w:p>
-      <w:r>
-        <w:t xml:space="preserve">+ </w:t>
-      </w:r>
-      <w:r>
-        <w:t xml:space="preserve">+ Nút </w:t>
-      </w:r>
-      <w:r>
-        <w:t xml:space="preserve">xoá </w:t>
-      </w:r>
-      <w:r>
-        <w:t xml:space="preserve">khách hàng sử dụng EventListener (actionPerformed) để lấy dữ liệu </w:t>
-      </w:r>
-      <w:r>
-        <w:t>từ dòng được chọn trong Jtable để xoá khách hàng đó ra khỏi CSDL</w:t>
-      </w:r>
-      <w:r>
-        <w:t>.</w:t>
-      </w:r>
-    </w:p>
-    <w:p>
-      <w:pPr>
-        <w:rPr>
-          <w:b/>
-          <w:bCs/>
-        </w:rPr>
-      </w:pPr>
-      <w:r>
-        <w:rPr>
-          <w:b/>
-          <w:bCs/>
-        </w:rPr>
-        <w:t>- Frame thêm khách hàng (InsertCustomer</w:t>
-      </w:r>
-      <w:r>
-        <w:rPr>
-          <w:b/>
-          <w:bCs/>
-        </w:rPr>
-        <w:t>Frame</w:t>
-      </w:r>
-      <w:r>
-        <w:rPr>
-          <w:b/>
-          <w:bCs/>
-        </w:rPr>
-        <w:t>):</w:t>
-      </w:r>
-    </w:p>
-    <w:p>
-      <w:r>
-        <w:t>+ Hiển thị các trường thông tin cho người dùng nhập vào</w:t>
-      </w:r>
-      <w:r>
-        <w:t xml:space="preserve"> sử dụng JtextField</w:t>
-      </w:r>
-      <w:r>
-        <w:t>.</w:t>
-      </w:r>
-    </w:p>
-    <w:p>
-      <w:r>
-        <w:t xml:space="preserve">+ Nút thêm sử dụng </w:t>
-      </w:r>
-      <w:r>
-        <w:t>EventListener (actionPerformed)</w:t>
-      </w:r>
-      <w:r>
-        <w:t xml:space="preserve"> để lấy dữ liệu từ các trường JtextField và thêm thông tin khách hàng đó vào CSDL.</w:t>
-      </w:r>
-    </w:p>
-    <w:p>
-      <w:pPr>
-        <w:rPr>
-          <w:b/>
-          <w:bCs/>
-        </w:rPr>
-      </w:pPr>
-      <w:r>
-        <w:rPr>
-          <w:b/>
-          <w:bCs/>
-        </w:rPr>
-        <w:t>-</w:t>
-      </w:r>
-      <w:r>
-        <w:rPr>
-          <w:b/>
-          <w:bCs/>
-        </w:rPr>
-        <w:t xml:space="preserve"> Frame thống kê (StatisticsFrame):</w:t>
-      </w:r>
-    </w:p>
-    <w:p>
-      <w:r>
-        <w:t>+ Cho người dùng nhập vào ngày bắt đầu và ngày kết thúc sử dụng JdatePicker.</w:t>
-      </w:r>
-    </w:p>
-    <w:p>
-      <w:r>
-        <w:t xml:space="preserve">+ Nút tìm kiếm sử dụng </w:t>
-      </w:r>
-      <w:r>
-        <w:t>EventListener (</w:t>
-      </w:r>
-      <w:r>
-        <w:t>mouseClicked</w:t>
-      </w:r>
-      <w:r>
-        <w:t>)</w:t>
-      </w:r>
-      <w:r>
-        <w:t xml:space="preserve"> để lấy dữ liệu từ 2 JdatePicker và tìm kiếm thông tin bill được giữa 2 khoản thời gian đó.</w:t>
-      </w:r>
-    </w:p>
-    <w:p>
-      <w:r>
-        <w:t>+ Hiển thị danh sách bill giữa 2 khoản thời gian đó ở Jtable.</w:t>
-      </w:r>
-    </w:p>
-    <w:p>
-      <w:pPr>
-        <w:rPr>
-          <w:b/>
-          <w:bCs/>
-        </w:rPr>
-      </w:pPr>
-    </w:p>
-    <w:p/>
-    <w:p/>
-    <w:p>
-      <w:pPr>
-        <w:rPr>
-          <w:b/>
-          <w:bCs/>
-        </w:rPr>
-      </w:pPr>
-    </w:p>
-    <w:p/>
-    <w:p/>
-    <w:p/>
-    <w:p/>
-    <w:p/>
-    <w:p/>
-    <w:p/>
     <w:p/>
     <w:p/>
     <w:p/>
@@ -25782,12 +23755,10 @@
         <w:ind w:left="720"/>
         <w:jc w:val="center"/>
       </w:pPr>
-      <w:bookmarkStart w:id="15" w:name="_Toc89892562"/>
       <w:r>
         <w:lastRenderedPageBreak/>
         <w:t>TÀI LIỆU THAM KHẢO</w:t>
       </w:r>
-      <w:bookmarkEnd w:id="15"/>
     </w:p>
     <w:p>
       <w:pPr>
@@ -28532,55 +26503,6 @@
       <w:shd w:val="clear" w:color="auto" w:fill="E1DFDD"/>
     </w:rPr>
   </w:style>
-  <w:style w:type="paragraph" w:styleId="TOCHeading">
-    <w:name w:val="TOC Heading"/>
-    <w:basedOn w:val="Heading1"/>
-    <w:next w:val="Normal"/>
-    <w:uiPriority w:val="39"/>
-    <w:unhideWhenUsed/>
-    <w:qFormat/>
-    <w:rsid w:val="007C2BB4"/>
-    <w:pPr>
-      <w:numPr>
-        <w:numId w:val="0"/>
-      </w:numPr>
-      <w:spacing w:before="240" w:line="259" w:lineRule="auto"/>
-      <w:contextualSpacing w:val="0"/>
-      <w:jc w:val="left"/>
-      <w:outlineLvl w:val="9"/>
-    </w:pPr>
-    <w:rPr>
-      <w:rFonts w:asciiTheme="majorHAnsi" w:hAnsiTheme="majorHAnsi"/>
-      <w:b w:val="0"/>
-      <w:color w:val="2F5496" w:themeColor="accent1" w:themeShade="BF"/>
-      <w:sz w:val="32"/>
-    </w:rPr>
-  </w:style>
-  <w:style w:type="paragraph" w:styleId="TOC1">
-    <w:name w:val="toc 1"/>
-    <w:basedOn w:val="Normal"/>
-    <w:next w:val="Normal"/>
-    <w:autoRedefine/>
-    <w:uiPriority w:val="39"/>
-    <w:unhideWhenUsed/>
-    <w:rsid w:val="007C2BB4"/>
-    <w:pPr>
-      <w:spacing w:after="100"/>
-    </w:pPr>
-  </w:style>
-  <w:style w:type="paragraph" w:styleId="TOC2">
-    <w:name w:val="toc 2"/>
-    <w:basedOn w:val="Normal"/>
-    <w:next w:val="Normal"/>
-    <w:autoRedefine/>
-    <w:uiPriority w:val="39"/>
-    <w:unhideWhenUsed/>
-    <w:rsid w:val="007C2BB4"/>
-    <w:pPr>
-      <w:spacing w:after="100"/>
-      <w:ind w:left="270"/>
-    </w:pPr>
-  </w:style>
 </w:styles>
 </file>
 

</xml_diff>